<commit_message>
wersja poprawiona wersji poprawionej
</commit_message>
<xml_diff>
--- a/Inżynierskie projekt.docx
+++ b/Inżynierskie projekt.docx
@@ -120,6 +120,8 @@
           <w:szCs w:val="24"/>
         </w:rPr>
       </w:pPr>
+      <w:bookmarkStart w:id="0" w:name="_GoBack"/>
+      <w:bookmarkEnd w:id="0"/>
     </w:p>
     <w:p>
       <w:pPr>
@@ -471,14 +473,42 @@
           <w:sz w:val="24"/>
           <w:szCs w:val="24"/>
         </w:rPr>
-        <w:t xml:space="preserve">W punkcie przyjmowania dokumentów osoba zajmująca się tym musi rozdzielić korespondencję pomiędzy poszczególne referaty a następnie zanieść ją jak listonosz. Nie ma jej więc </w:t>
-      </w:r>
-      <w:r>
-        <w:rPr>
-          <w:sz w:val="24"/>
-          <w:szCs w:val="24"/>
-        </w:rPr>
-        <w:t>w punkcie pzyjmowania interesantów.</w:t>
+        <w:t>W punkcie przyjmowania dokumentów osoba zajmująca się tym musi rozdzielić korespondencję pomiędzy poszczególne referaty a następnie zanieść ją jak listonosz</w:t>
+      </w:r>
+      <w:r>
+        <w:rPr>
+          <w:sz w:val="24"/>
+          <w:szCs w:val="24"/>
+        </w:rPr>
+        <w:t xml:space="preserve"> lub przekazać ją do rozporządzenia kierownikaowi jednostki</w:t>
+      </w:r>
+      <w:r>
+        <w:rPr>
+          <w:sz w:val="24"/>
+          <w:szCs w:val="24"/>
+        </w:rPr>
+        <w:t xml:space="preserve">. Nie ma jej więc </w:t>
+      </w:r>
+      <w:r>
+        <w:rPr>
+          <w:sz w:val="24"/>
+          <w:szCs w:val="24"/>
+        </w:rPr>
+        <w:t>w punkcie p</w:t>
+      </w:r>
+      <w:r>
+        <w:rPr>
+          <w:sz w:val="24"/>
+          <w:szCs w:val="24"/>
+        </w:rPr>
+        <w:t>r</w:t>
+      </w:r>
+      <w:r>
+        <w:rPr>
+          <w:sz w:val="24"/>
+          <w:szCs w:val="24"/>
+        </w:rPr>
+        <w:t>zyjmowania interesantów.</w:t>
       </w:r>
     </w:p>
     <w:p>
@@ -505,8 +535,6 @@
         </w:rPr>
         <w:t xml:space="preserve">e. Jego podwładni na każdym kroku pracują z jakąś dokumentacją-tworzą ją na podstawie przepisów prawa oraz innych wcześniej wydanych decyzji niekiedy z przed wielu lat. </w:t>
       </w:r>
-      <w:bookmarkStart w:id="0" w:name="_GoBack"/>
-      <w:bookmarkEnd w:id="0"/>
     </w:p>
     <w:p>
       <w:pPr>
@@ -635,7 +663,63 @@
           <w:sz w:val="24"/>
           <w:szCs w:val="24"/>
         </w:rPr>
-        <w:t xml:space="preserve"> informacji jakie operacje były wykonane na dokumencie i przez kogo. Uproszczenie procedur rejestracji korespondencji przychodzącej po przez automatyczną numeracje, jak i korespondencji wychodzącej zgodnej z rzeczowym wykazem akt. Kolejną cechą system jest posiadanie przejrzystej kontrolę nad terminowości załatwiania pism i spraw.  </w:t>
+        <w:t xml:space="preserve"> informacji jakie operacje były wykonane na dokumencie i przez kogo. Uproszczenie procedur rejestracji </w:t>
+      </w:r>
+      <w:r>
+        <w:rPr>
+          <w:sz w:val="24"/>
+          <w:szCs w:val="24"/>
+        </w:rPr>
+        <w:t>korespondencji przychodzącej po</w:t>
+      </w:r>
+      <w:r>
+        <w:rPr>
+          <w:sz w:val="24"/>
+          <w:szCs w:val="24"/>
+        </w:rPr>
+        <w:t>przez automatyczną numeracje, jak i korespondencji wychodzącej zgodnej z rzeczowym wykazem akt. Kolejną cechą system</w:t>
+      </w:r>
+      <w:r>
+        <w:rPr>
+          <w:sz w:val="24"/>
+          <w:szCs w:val="24"/>
+        </w:rPr>
+        <w:t>u</w:t>
+      </w:r>
+      <w:r>
+        <w:rPr>
+          <w:sz w:val="24"/>
+          <w:szCs w:val="24"/>
+        </w:rPr>
+        <w:t xml:space="preserve"> jest </w:t>
+      </w:r>
+      <w:r>
+        <w:rPr>
+          <w:sz w:val="24"/>
+          <w:szCs w:val="24"/>
+        </w:rPr>
+        <w:t>posiadanie przejrzystej kontroli</w:t>
+      </w:r>
+      <w:r>
+        <w:rPr>
+          <w:sz w:val="24"/>
+          <w:szCs w:val="24"/>
+        </w:rPr>
+        <w:t xml:space="preserve"> nad terminowości</w:t>
+      </w:r>
+      <w:r>
+        <w:rPr>
+          <w:sz w:val="24"/>
+          <w:szCs w:val="24"/>
+        </w:rPr>
+        <w:t>ą</w:t>
+      </w:r>
+      <w:r>
+        <w:rPr>
+          <w:sz w:val="24"/>
+          <w:szCs w:val="24"/>
+        </w:rPr>
+        <w:t xml:space="preserve"> załatwiania pism i spraw.  </w:t>
       </w:r>
       <w:r>
         <w:rPr>
@@ -5158,4 +5242,16 @@
   <a:objectDefaults/>
   <a:extraClrSchemeLst/>
 </a:theme>
+</file>
+
+<file path=customXml/item1.xml><?xml version="1.0" encoding="utf-8"?>
+<b:Sources xmlns:b="http://schemas.openxmlformats.org/officeDocument/2006/bibliography" xmlns="http://schemas.openxmlformats.org/officeDocument/2006/bibliography" SelectedStyle="\APA.XSL" StyleName="APA"/>
+</file>
+
+<file path=customXml/itemProps1.xml><?xml version="1.0" encoding="utf-8"?>
+<ds:datastoreItem xmlns:ds="http://schemas.openxmlformats.org/officeDocument/2006/customXml" ds:itemID="{A777139C-DA31-4D00-BA01-7509FF394D4C}">
+  <ds:schemaRefs>
+    <ds:schemaRef ds:uri="http://schemas.openxmlformats.org/officeDocument/2006/bibliography"/>
+  </ds:schemaRefs>
+</ds:datastoreItem>
 </file>
</xml_diff>